<commit_message>
TS 4.7 Ghanam Corrections
</commit_message>
<xml_diff>
--- a/TS Jatai Ghanam Project/TS 4.7/TS 4.7 Jatai Tamil Corrections.docx
+++ b/TS Jatai Ghanam Project/TS 4.7/TS 4.7 Jatai Tamil Corrections.docx
@@ -82,7 +82,7 @@
           <w:szCs w:val="32"/>
           <w:u w:val="single"/>
         </w:rPr>
-        <w:t xml:space="preserve">Corrections – Observed till </w:t>
+        <w:t>Corrections – Observed till</w:t>
       </w:r>
       <w:r>
         <w:rPr>
@@ -90,10 +90,9 @@
           <w:bCs/>
           <w:sz w:val="32"/>
           <w:szCs w:val="32"/>
-          <w:highlight w:val="red"/>
           <w:u w:val="single"/>
         </w:rPr>
-        <w:t>?????</w:t>
+        <w:t xml:space="preserve"> May 31, 2024</w:t>
       </w:r>
     </w:p>
     <w:p>
@@ -7375,6 +7374,7 @@
                 <w:cs/>
                 <w:lang w:bidi="ta-IN"/>
               </w:rPr>
+              <w:lastRenderedPageBreak/>
               <w:t>42</w:t>
             </w:r>
             <w:r>
@@ -7649,7 +7649,6 @@
                 <w:cs/>
                 <w:lang w:bidi="ta-IN"/>
               </w:rPr>
-              <w:lastRenderedPageBreak/>
               <w:t>யா</w:t>
             </w:r>
             <w:r>
@@ -7928,7 +7927,6 @@
                 <w:cs/>
                 <w:lang w:bidi="ta-IN"/>
               </w:rPr>
-              <w:lastRenderedPageBreak/>
               <w:t>42</w:t>
             </w:r>
             <w:r>
@@ -8203,7 +8201,6 @@
                 <w:cs/>
                 <w:lang w:bidi="ta-IN"/>
               </w:rPr>
-              <w:lastRenderedPageBreak/>
               <w:t>யா</w:t>
             </w:r>
             <w:r>
@@ -8477,7 +8474,6 @@
                 <w:cs/>
                 <w:lang w:bidi="ta-IN"/>
               </w:rPr>
-              <w:lastRenderedPageBreak/>
               <w:t>19</w:t>
             </w:r>
             <w:r>
@@ -11453,6 +11449,7 @@
                 <w:cs/>
                 <w:lang w:bidi="ta-IN"/>
               </w:rPr>
+              <w:lastRenderedPageBreak/>
               <w:t>27</w:t>
             </w:r>
             <w:r>
@@ -12705,7 +12702,6 @@
                 <w:cs/>
                 <w:lang w:bidi="ta-IN"/>
               </w:rPr>
-              <w:lastRenderedPageBreak/>
               <w:t>ஹிர</w:t>
             </w:r>
             <w:r>
@@ -12878,7 +12874,6 @@
                 <w:cs/>
                 <w:lang w:bidi="ta-IN"/>
               </w:rPr>
-              <w:lastRenderedPageBreak/>
               <w:t>1</w:t>
             </w:r>
             <w:r>
@@ -17361,6 +17356,7 @@
                 <w:cs/>
                 <w:lang w:bidi="ta-IN"/>
               </w:rPr>
+              <w:lastRenderedPageBreak/>
               <w:t>9</w:t>
             </w:r>
             <w:r>
@@ -17962,7 +17958,6 @@
                 <w:cs/>
                 <w:lang w:bidi="ta-IN"/>
               </w:rPr>
-              <w:lastRenderedPageBreak/>
               <w:t>5</w:t>
             </w:r>
             <w:r>
@@ -22302,6 +22297,7 @@
                 <w:cs/>
                 <w:lang w:bidi="ta-IN"/>
               </w:rPr>
+              <w:lastRenderedPageBreak/>
               <w:t>9</w:t>
             </w:r>
             <w:r>
@@ -23877,7 +23873,6 @@
                 <w:cs/>
                 <w:lang w:bidi="ta-IN"/>
               </w:rPr>
-              <w:lastRenderedPageBreak/>
               <w:t>அ</w:t>
             </w:r>
             <w:r>
@@ -24220,7 +24215,6 @@
                 <w:cs/>
                 <w:lang w:bidi="ta-IN"/>
               </w:rPr>
-              <w:lastRenderedPageBreak/>
               <w:t>30</w:t>
             </w:r>
             <w:r>
@@ -24495,7 +24489,6 @@
                 <w:cs/>
                 <w:lang w:bidi="ta-IN"/>
               </w:rPr>
-              <w:lastRenderedPageBreak/>
               <w:t>அ</w:t>
             </w:r>
             <w:r>
@@ -24844,7 +24837,6 @@
           <w:szCs w:val="32"/>
           <w:u w:val="single"/>
         </w:rPr>
-        <w:lastRenderedPageBreak/>
         <w:t>====================</w:t>
       </w:r>
     </w:p>

</xml_diff>